<commit_message>
created the receive_bike meathod which stores bikes received into an array (stage 11)
</commit_message>
<xml_diff>
--- a/boris_bike_domain_model.docx
+++ b/boris_bike_domain_model.docx
@@ -289,24 +289,35 @@
     </w:p>
     <w:p/>
     <w:p>
+      <w:proofErr w:type="spellStart"/>
       <w:r>
         <w:t>Person.Use</w:t>
       </w:r>
-    </w:p>
-    <w:p>
+      <w:proofErr w:type="spellEnd"/>
+    </w:p>
+    <w:p>
+      <w:proofErr w:type="spellStart"/>
       <w:r>
         <w:t>Person.See</w:t>
       </w:r>
-    </w:p>
-    <w:p>
-      <w:r>
-        <w:t>Docking Station.Release</w:t>
-      </w:r>
-    </w:p>
-    <w:p>
+      <w:proofErr w:type="spellEnd"/>
+    </w:p>
+    <w:p>
+      <w:r>
+        <w:t xml:space="preserve">Docking </w:t>
+      </w:r>
+      <w:proofErr w:type="spellStart"/>
+      <w:r>
+        <w:t>Station.Release</w:t>
+      </w:r>
+      <w:proofErr w:type="spellEnd"/>
+    </w:p>
+    <w:p>
+      <w:proofErr w:type="spellStart"/>
       <w:r>
         <w:t>Bike.Working</w:t>
       </w:r>
+      <w:proofErr w:type="spellEnd"/>
     </w:p>
     <w:p/>
     <w:tbl>
@@ -365,9 +376,11 @@
             <w:tcW w:w="4505" w:type="dxa"/>
           </w:tcPr>
           <w:p>
+            <w:proofErr w:type="spellStart"/>
             <w:r>
               <w:t>DockingStation</w:t>
             </w:r>
+            <w:proofErr w:type="spellEnd"/>
           </w:p>
         </w:tc>
         <w:tc>
@@ -375,9 +388,11 @@
             <w:tcW w:w="4505" w:type="dxa"/>
           </w:tcPr>
           <w:p>
+            <w:proofErr w:type="spellStart"/>
             <w:r>
               <w:t>release_bike</w:t>
             </w:r>
+            <w:proofErr w:type="spellEnd"/>
           </w:p>
         </w:tc>
       </w:tr>
@@ -493,15 +508,49 @@
           <w:bdr w:val="none" w:sz="0" w:space="0" w:color="auto" w:frame="1"/>
         </w:rPr>
       </w:pPr>
-      <w:r>
-        <w:rPr>
-          <w:rFonts w:ascii="Consolas" w:eastAsia="Times New Roman" w:hAnsi="Consolas" w:cs="Consolas"/>
-          <w:color w:val="24292E"/>
-          <w:sz w:val="20"/>
-          <w:szCs w:val="20"/>
-          <w:bdr w:val="none" w:sz="0" w:space="0" w:color="auto" w:frame="1"/>
-        </w:rPr>
-        <w:t>DockingStation &lt;-- release_bike --&gt; a Bike</w:t>
+      <w:proofErr w:type="spellStart"/>
+      <w:r>
+        <w:rPr>
+          <w:rFonts w:ascii="Consolas" w:eastAsia="Times New Roman" w:hAnsi="Consolas" w:cs="Consolas"/>
+          <w:color w:val="24292E"/>
+          <w:sz w:val="20"/>
+          <w:szCs w:val="20"/>
+          <w:bdr w:val="none" w:sz="0" w:space="0" w:color="auto" w:frame="1"/>
+        </w:rPr>
+        <w:t>DockingStation</w:t>
+      </w:r>
+      <w:proofErr w:type="spellEnd"/>
+      <w:r>
+        <w:rPr>
+          <w:rFonts w:ascii="Consolas" w:eastAsia="Times New Roman" w:hAnsi="Consolas" w:cs="Consolas"/>
+          <w:color w:val="24292E"/>
+          <w:sz w:val="20"/>
+          <w:szCs w:val="20"/>
+          <w:bdr w:val="none" w:sz="0" w:space="0" w:color="auto" w:frame="1"/>
+        </w:rPr>
+        <w:t xml:space="preserve"> &lt;-- </w:t>
+      </w:r>
+      <w:proofErr w:type="spellStart"/>
+      <w:r>
+        <w:rPr>
+          <w:rFonts w:ascii="Consolas" w:eastAsia="Times New Roman" w:hAnsi="Consolas" w:cs="Consolas"/>
+          <w:color w:val="24292E"/>
+          <w:sz w:val="20"/>
+          <w:szCs w:val="20"/>
+          <w:bdr w:val="none" w:sz="0" w:space="0" w:color="auto" w:frame="1"/>
+        </w:rPr>
+        <w:t>release_bike</w:t>
+      </w:r>
+      <w:proofErr w:type="spellEnd"/>
+      <w:r>
+        <w:rPr>
+          <w:rFonts w:ascii="Consolas" w:eastAsia="Times New Roman" w:hAnsi="Consolas" w:cs="Consolas"/>
+          <w:color w:val="24292E"/>
+          <w:sz w:val="20"/>
+          <w:szCs w:val="20"/>
+          <w:bdr w:val="none" w:sz="0" w:space="0" w:color="auto" w:frame="1"/>
+        </w:rPr>
+        <w:t xml:space="preserve"> --&gt; a Bike</w:t>
       </w:r>
     </w:p>
     <w:p>
@@ -543,10 +592,151 @@
         <w:t>Person</w:t>
       </w:r>
     </w:p>
+    <w:p/>
+    <w:p>
+      <w:pPr>
+        <w:pBdr>
+          <w:bottom w:val="single" w:sz="6" w:space="1" w:color="auto"/>
+        </w:pBdr>
+      </w:pPr>
+    </w:p>
+    <w:p/>
     <w:p>
       <w:bookmarkStart w:id="0" w:name="_GoBack"/>
       <w:bookmarkEnd w:id="0"/>
     </w:p>
+    <w:p>
+      <w:pPr>
+        <w:shd w:val="clear" w:color="auto" w:fill="F6F8FA"/>
+        <w:tabs>
+          <w:tab w:val="left" w:pos="916"/>
+          <w:tab w:val="left" w:pos="1832"/>
+          <w:tab w:val="left" w:pos="2748"/>
+          <w:tab w:val="left" w:pos="3664"/>
+          <w:tab w:val="left" w:pos="4580"/>
+          <w:tab w:val="left" w:pos="5496"/>
+          <w:tab w:val="left" w:pos="6412"/>
+          <w:tab w:val="left" w:pos="7328"/>
+          <w:tab w:val="left" w:pos="8244"/>
+          <w:tab w:val="left" w:pos="9160"/>
+          <w:tab w:val="left" w:pos="10076"/>
+          <w:tab w:val="left" w:pos="10992"/>
+          <w:tab w:val="left" w:pos="11908"/>
+          <w:tab w:val="left" w:pos="12824"/>
+          <w:tab w:val="left" w:pos="13740"/>
+          <w:tab w:val="left" w:pos="14656"/>
+        </w:tabs>
+        <w:rPr>
+          <w:rFonts w:ascii="Consolas" w:eastAsia="Times New Roman" w:hAnsi="Consolas" w:cs="Consolas"/>
+          <w:color w:val="24292E"/>
+          <w:sz w:val="20"/>
+          <w:szCs w:val="20"/>
+          <w:bdr w:val="none" w:sz="0" w:space="0" w:color="auto" w:frame="1"/>
+        </w:rPr>
+      </w:pPr>
+      <w:r>
+        <w:rPr>
+          <w:rFonts w:ascii="Consolas" w:eastAsia="Times New Roman" w:hAnsi="Consolas" w:cs="Consolas"/>
+          <w:color w:val="24292E"/>
+          <w:sz w:val="20"/>
+          <w:szCs w:val="20"/>
+          <w:bdr w:val="none" w:sz="0" w:space="0" w:color="auto" w:frame="1"/>
+        </w:rPr>
+        <w:t>As a member of the public</w:t>
+      </w:r>
+    </w:p>
+    <w:p>
+      <w:pPr>
+        <w:shd w:val="clear" w:color="auto" w:fill="F6F8FA"/>
+        <w:tabs>
+          <w:tab w:val="left" w:pos="916"/>
+          <w:tab w:val="left" w:pos="1832"/>
+          <w:tab w:val="left" w:pos="2748"/>
+          <w:tab w:val="left" w:pos="3664"/>
+          <w:tab w:val="left" w:pos="4580"/>
+          <w:tab w:val="left" w:pos="5496"/>
+          <w:tab w:val="left" w:pos="6412"/>
+          <w:tab w:val="left" w:pos="7328"/>
+          <w:tab w:val="left" w:pos="8244"/>
+          <w:tab w:val="left" w:pos="9160"/>
+          <w:tab w:val="left" w:pos="10076"/>
+          <w:tab w:val="left" w:pos="10992"/>
+          <w:tab w:val="left" w:pos="11908"/>
+          <w:tab w:val="left" w:pos="12824"/>
+          <w:tab w:val="left" w:pos="13740"/>
+          <w:tab w:val="left" w:pos="14656"/>
+        </w:tabs>
+        <w:rPr>
+          <w:rFonts w:ascii="Consolas" w:eastAsia="Times New Roman" w:hAnsi="Consolas" w:cs="Consolas"/>
+          <w:color w:val="24292E"/>
+          <w:sz w:val="20"/>
+          <w:szCs w:val="20"/>
+          <w:bdr w:val="none" w:sz="0" w:space="0" w:color="auto" w:frame="1"/>
+        </w:rPr>
+      </w:pPr>
+      <w:proofErr w:type="gramStart"/>
+      <w:r>
+        <w:rPr>
+          <w:rFonts w:ascii="Consolas" w:eastAsia="Times New Roman" w:hAnsi="Consolas" w:cs="Consolas"/>
+          <w:color w:val="24292E"/>
+          <w:sz w:val="20"/>
+          <w:szCs w:val="20"/>
+          <w:bdr w:val="none" w:sz="0" w:space="0" w:color="auto" w:frame="1"/>
+        </w:rPr>
+        <w:t>So</w:t>
+      </w:r>
+      <w:proofErr w:type="gramEnd"/>
+      <w:r>
+        <w:rPr>
+          <w:rFonts w:ascii="Consolas" w:eastAsia="Times New Roman" w:hAnsi="Consolas" w:cs="Consolas"/>
+          <w:color w:val="24292E"/>
+          <w:sz w:val="20"/>
+          <w:szCs w:val="20"/>
+          <w:bdr w:val="none" w:sz="0" w:space="0" w:color="auto" w:frame="1"/>
+        </w:rPr>
+        <w:t xml:space="preserve"> I can return bikes I've hired</w:t>
+      </w:r>
+    </w:p>
+    <w:p>
+      <w:pPr>
+        <w:shd w:val="clear" w:color="auto" w:fill="F6F8FA"/>
+        <w:tabs>
+          <w:tab w:val="left" w:pos="916"/>
+          <w:tab w:val="left" w:pos="1832"/>
+          <w:tab w:val="left" w:pos="2748"/>
+          <w:tab w:val="left" w:pos="3664"/>
+          <w:tab w:val="left" w:pos="4580"/>
+          <w:tab w:val="left" w:pos="5496"/>
+          <w:tab w:val="left" w:pos="6412"/>
+          <w:tab w:val="left" w:pos="7328"/>
+          <w:tab w:val="left" w:pos="8244"/>
+          <w:tab w:val="left" w:pos="9160"/>
+          <w:tab w:val="left" w:pos="10076"/>
+          <w:tab w:val="left" w:pos="10992"/>
+          <w:tab w:val="left" w:pos="11908"/>
+          <w:tab w:val="left" w:pos="12824"/>
+          <w:tab w:val="left" w:pos="13740"/>
+          <w:tab w:val="left" w:pos="14656"/>
+        </w:tabs>
+        <w:rPr>
+          <w:rFonts w:ascii="Consolas" w:eastAsia="Times New Roman" w:hAnsi="Consolas" w:cs="Consolas"/>
+          <w:color w:val="24292E"/>
+          <w:sz w:val="20"/>
+          <w:szCs w:val="20"/>
+        </w:rPr>
+      </w:pPr>
+      <w:r>
+        <w:rPr>
+          <w:rFonts w:ascii="Consolas" w:eastAsia="Times New Roman" w:hAnsi="Consolas" w:cs="Consolas"/>
+          <w:color w:val="24292E"/>
+          <w:sz w:val="20"/>
+          <w:szCs w:val="20"/>
+          <w:bdr w:val="none" w:sz="0" w:space="0" w:color="auto" w:frame="1"/>
+        </w:rPr>
+        <w:t>I want to dock my bike at the docking station</w:t>
+      </w:r>
+    </w:p>
+    <w:p/>
     <w:sectPr>
       <w:pgSz w:w="11900" w:h="16840"/>
       <w:pgMar w:top="1440" w:right="1440" w:bottom="1440" w:left="1440" w:header="720" w:footer="720" w:gutter="0"/>

</xml_diff>